<commit_message>
Formatted using the styles.
Signed-off-by: Boelensman1 <wigger.boelens@gmail.com>
</commit_message>
<xml_diff>
--- a/MachineDesign/Machine Interface.docx
+++ b/MachineDesign/Machine Interface.docx
@@ -3,11 +3,17 @@
 <w:document xmlns:wpc="http://schemas.microsoft.com/office/word/2010/wordprocessingCanvas" xmlns:mo="http://schemas.microsoft.com/office/mac/office/2008/main" xmlns:mc="http://schemas.openxmlformats.org/markup-compatibility/2006" xmlns:mv="urn:schemas-microsoft-com:mac:vml" xmlns:o="urn:schemas-microsoft-com:office:office" xmlns:r="http://schemas.openxmlformats.org/officeDocument/2006/relationships" xmlns:m="http://schemas.openxmlformats.org/officeDocument/2006/math" xmlns:v="urn:schemas-microsoft-com:vml" xmlns:wp14="http://schemas.microsoft.com/office/word/2010/wordprocessingDrawing" xmlns:wp="http://schemas.openxmlformats.org/drawingml/2006/wordprocessingDrawing" xmlns:w10="urn:schemas-microsoft-com:office:word" xmlns:w="http://schemas.openxmlformats.org/wordprocessingml/2006/main" xmlns:w14="http://schemas.microsoft.com/office/word/2010/wordml" xmlns:wpg="http://schemas.microsoft.com/office/word/2010/wordprocessingGroup" xmlns:wpi="http://schemas.microsoft.com/office/word/2010/wordprocessingInk" xmlns:wne="http://schemas.microsoft.com/office/word/2006/wordml" xmlns:wps="http://schemas.microsoft.com/office/word/2010/wordprocessingShape" mc:Ignorable="w14 wp14">
   <w:body>
     <w:p>
+      <w:pPr>
+        <w:pStyle w:val="Title"/>
+      </w:pPr>
       <w:r>
         <w:t>Machine interface</w:t>
       </w:r>
     </w:p>
     <w:p>
+      <w:pPr>
+        <w:pStyle w:val="Heading1"/>
+      </w:pPr>
       <w:r>
         <w:t>The feeder</w:t>
       </w:r>
@@ -32,8 +38,10 @@
         <w:t>output of the pp2-processor.</w:t>
       </w:r>
     </w:p>
-    <w:p/>
-    <w:p>
+    <w:p>
+      <w:pPr>
+        <w:pStyle w:val="Heading1"/>
+      </w:pPr>
       <w:r>
         <w:t>The position sensor</w:t>
       </w:r>
@@ -48,8 +56,6 @@
       <w:r>
         <w:t xml:space="preserve">. The lens lamp will be shining in the direction of the </w:t>
       </w:r>
-      <w:bookmarkStart w:id="0" w:name="_GoBack"/>
-      <w:bookmarkEnd w:id="0"/>
       <w:r>
         <w:t>phototransistor</w:t>
       </w:r>
@@ -126,15 +132,25 @@
         <w:t>output of the pp2-processor.</w:t>
       </w:r>
     </w:p>
-    <w:p/>
-    <w:p>
+    <w:p>
+      <w:pPr>
+        <w:pStyle w:val="Heading1"/>
+      </w:pPr>
       <w:r>
         <w:t>The black white detector</w:t>
       </w:r>
     </w:p>
     <w:p>
       <w:r>
-        <w:t xml:space="preserve">The black white detector uses the same components as the position sensor but they are implemented in a different way. The way in which the colour is detected is by the reflection of light on the disc. Because white discs reflect light very well the </w:t>
+        <w:t xml:space="preserve">The black white detector uses the same components as the position sensor but they are </w:t>
+      </w:r>
+      <w:proofErr w:type="gramStart"/>
+      <w:r>
+        <w:t>implemented</w:t>
+      </w:r>
+      <w:proofErr w:type="gramEnd"/>
+      <w:r>
+        <w:t xml:space="preserve"> in a different way. The way in which the colour is detected is by the reflection of light on the disc. Because white discs reflect light very well the </w:t>
       </w:r>
       <w:r>
         <w:t>phototransistor</w:t>
@@ -210,9 +226,24 @@
         <w:t xml:space="preserve">. </w:t>
       </w:r>
     </w:p>
-    <w:p/>
-    <w:p>
-      <w:r>
+    <w:p>
+      <w:pPr>
+        <w:pStyle w:val="Heading1"/>
+      </w:pPr>
+      <w:r>
+        <w:t>The Sorter</w:t>
+      </w:r>
+    </w:p>
+    <w:p>
+      <w:bookmarkStart w:id="0" w:name="_GoBack"/>
+      <w:bookmarkEnd w:id="0"/>
+    </w:p>
+    <w:p>
+      <w:pPr>
+        <w:pStyle w:val="Heading1"/>
+      </w:pPr>
+      <w:r>
+        <w:lastRenderedPageBreak/>
         <w:t>The buttons</w:t>
       </w:r>
     </w:p>
@@ -227,7 +258,6 @@
         <w:t xml:space="preserve"> is used to start/stop the machine will be button 0. The button to abort the machine will be button 1. </w:t>
       </w:r>
     </w:p>
-    <w:p/>
     <w:sectPr>
       <w:pgSz w:w="11906" w:h="16838"/>
       <w:pgMar w:top="1440" w:right="1440" w:bottom="1440" w:left="1440" w:header="708" w:footer="708" w:gutter="0"/>
@@ -411,6 +441,29 @@
       <w:lang w:val="en-GB"/>
     </w:rPr>
   </w:style>
+  <w:style w:type="paragraph" w:styleId="Heading1">
+    <w:name w:val="heading 1"/>
+    <w:basedOn w:val="Normal"/>
+    <w:next w:val="Normal"/>
+    <w:link w:val="Heading1Char"/>
+    <w:uiPriority w:val="9"/>
+    <w:qFormat/>
+    <w:rsid w:val="008227B4"/>
+    <w:pPr>
+      <w:keepNext/>
+      <w:keepLines/>
+      <w:spacing w:before="480" w:after="0"/>
+      <w:outlineLvl w:val="0"/>
+    </w:pPr>
+    <w:rPr>
+      <w:rFonts w:asciiTheme="majorHAnsi" w:eastAsiaTheme="majorEastAsia" w:hAnsiTheme="majorHAnsi" w:cstheme="majorBidi"/>
+      <w:b/>
+      <w:bCs/>
+      <w:color w:val="2C6EAB" w:themeColor="accent1" w:themeShade="B5"/>
+      <w:sz w:val="32"/>
+      <w:szCs w:val="32"/>
+    </w:rPr>
+  </w:style>
   <w:style w:type="character" w:default="1" w:styleId="DefaultParagraphFont">
     <w:name w:val="Default Paragraph Font"/>
     <w:uiPriority w:val="1"/>
@@ -437,6 +490,62 @@
     <w:uiPriority w:val="99"/>
     <w:semiHidden/>
     <w:unhideWhenUsed/>
+  </w:style>
+  <w:style w:type="paragraph" w:styleId="Title">
+    <w:name w:val="Title"/>
+    <w:basedOn w:val="Normal"/>
+    <w:next w:val="Normal"/>
+    <w:link w:val="TitleChar"/>
+    <w:uiPriority w:val="10"/>
+    <w:qFormat/>
+    <w:rsid w:val="008227B4"/>
+    <w:pPr>
+      <w:pBdr>
+        <w:bottom w:val="single" w:sz="8" w:space="4" w:color="5B9BD5" w:themeColor="accent1"/>
+      </w:pBdr>
+      <w:spacing w:after="300" w:line="240" w:lineRule="auto"/>
+      <w:contextualSpacing/>
+    </w:pPr>
+    <w:rPr>
+      <w:rFonts w:asciiTheme="majorHAnsi" w:eastAsiaTheme="majorEastAsia" w:hAnsiTheme="majorHAnsi" w:cstheme="majorBidi"/>
+      <w:color w:val="323E4F" w:themeColor="text2" w:themeShade="BF"/>
+      <w:spacing w:val="5"/>
+      <w:kern w:val="28"/>
+      <w:sz w:val="52"/>
+      <w:szCs w:val="52"/>
+    </w:rPr>
+  </w:style>
+  <w:style w:type="character" w:customStyle="1" w:styleId="TitleChar">
+    <w:name w:val="Title Char"/>
+    <w:basedOn w:val="DefaultParagraphFont"/>
+    <w:link w:val="Title"/>
+    <w:uiPriority w:val="10"/>
+    <w:rsid w:val="008227B4"/>
+    <w:rPr>
+      <w:rFonts w:asciiTheme="majorHAnsi" w:eastAsiaTheme="majorEastAsia" w:hAnsiTheme="majorHAnsi" w:cstheme="majorBidi"/>
+      <w:color w:val="323E4F" w:themeColor="text2" w:themeShade="BF"/>
+      <w:spacing w:val="5"/>
+      <w:kern w:val="28"/>
+      <w:sz w:val="52"/>
+      <w:szCs w:val="52"/>
+      <w:lang w:val="en-GB"/>
+    </w:rPr>
+  </w:style>
+  <w:style w:type="character" w:customStyle="1" w:styleId="Heading1Char">
+    <w:name w:val="Heading 1 Char"/>
+    <w:basedOn w:val="DefaultParagraphFont"/>
+    <w:link w:val="Heading1"/>
+    <w:uiPriority w:val="9"/>
+    <w:rsid w:val="008227B4"/>
+    <w:rPr>
+      <w:rFonts w:asciiTheme="majorHAnsi" w:eastAsiaTheme="majorEastAsia" w:hAnsiTheme="majorHAnsi" w:cstheme="majorBidi"/>
+      <w:b/>
+      <w:bCs/>
+      <w:color w:val="2C6EAB" w:themeColor="accent1" w:themeShade="B5"/>
+      <w:sz w:val="32"/>
+      <w:szCs w:val="32"/>
+      <w:lang w:val="en-GB"/>
+    </w:rPr>
   </w:style>
 </w:styles>
 </file>
@@ -614,6 +723,29 @@
       <w:lang w:val="en-GB"/>
     </w:rPr>
   </w:style>
+  <w:style w:type="paragraph" w:styleId="Heading1">
+    <w:name w:val="heading 1"/>
+    <w:basedOn w:val="Normal"/>
+    <w:next w:val="Normal"/>
+    <w:link w:val="Heading1Char"/>
+    <w:uiPriority w:val="9"/>
+    <w:qFormat/>
+    <w:rsid w:val="008227B4"/>
+    <w:pPr>
+      <w:keepNext/>
+      <w:keepLines/>
+      <w:spacing w:before="480" w:after="0"/>
+      <w:outlineLvl w:val="0"/>
+    </w:pPr>
+    <w:rPr>
+      <w:rFonts w:asciiTheme="majorHAnsi" w:eastAsiaTheme="majorEastAsia" w:hAnsiTheme="majorHAnsi" w:cstheme="majorBidi"/>
+      <w:b/>
+      <w:bCs/>
+      <w:color w:val="2C6EAB" w:themeColor="accent1" w:themeShade="B5"/>
+      <w:sz w:val="32"/>
+      <w:szCs w:val="32"/>
+    </w:rPr>
+  </w:style>
   <w:style w:type="character" w:default="1" w:styleId="DefaultParagraphFont">
     <w:name w:val="Default Paragraph Font"/>
     <w:uiPriority w:val="1"/>
@@ -640,6 +772,62 @@
     <w:uiPriority w:val="99"/>
     <w:semiHidden/>
     <w:unhideWhenUsed/>
+  </w:style>
+  <w:style w:type="paragraph" w:styleId="Title">
+    <w:name w:val="Title"/>
+    <w:basedOn w:val="Normal"/>
+    <w:next w:val="Normal"/>
+    <w:link w:val="TitleChar"/>
+    <w:uiPriority w:val="10"/>
+    <w:qFormat/>
+    <w:rsid w:val="008227B4"/>
+    <w:pPr>
+      <w:pBdr>
+        <w:bottom w:val="single" w:sz="8" w:space="4" w:color="5B9BD5" w:themeColor="accent1"/>
+      </w:pBdr>
+      <w:spacing w:after="300" w:line="240" w:lineRule="auto"/>
+      <w:contextualSpacing/>
+    </w:pPr>
+    <w:rPr>
+      <w:rFonts w:asciiTheme="majorHAnsi" w:eastAsiaTheme="majorEastAsia" w:hAnsiTheme="majorHAnsi" w:cstheme="majorBidi"/>
+      <w:color w:val="323E4F" w:themeColor="text2" w:themeShade="BF"/>
+      <w:spacing w:val="5"/>
+      <w:kern w:val="28"/>
+      <w:sz w:val="52"/>
+      <w:szCs w:val="52"/>
+    </w:rPr>
+  </w:style>
+  <w:style w:type="character" w:customStyle="1" w:styleId="TitleChar">
+    <w:name w:val="Title Char"/>
+    <w:basedOn w:val="DefaultParagraphFont"/>
+    <w:link w:val="Title"/>
+    <w:uiPriority w:val="10"/>
+    <w:rsid w:val="008227B4"/>
+    <w:rPr>
+      <w:rFonts w:asciiTheme="majorHAnsi" w:eastAsiaTheme="majorEastAsia" w:hAnsiTheme="majorHAnsi" w:cstheme="majorBidi"/>
+      <w:color w:val="323E4F" w:themeColor="text2" w:themeShade="BF"/>
+      <w:spacing w:val="5"/>
+      <w:kern w:val="28"/>
+      <w:sz w:val="52"/>
+      <w:szCs w:val="52"/>
+      <w:lang w:val="en-GB"/>
+    </w:rPr>
+  </w:style>
+  <w:style w:type="character" w:customStyle="1" w:styleId="Heading1Char">
+    <w:name w:val="Heading 1 Char"/>
+    <w:basedOn w:val="DefaultParagraphFont"/>
+    <w:link w:val="Heading1"/>
+    <w:uiPriority w:val="9"/>
+    <w:rsid w:val="008227B4"/>
+    <w:rPr>
+      <w:rFonts w:asciiTheme="majorHAnsi" w:eastAsiaTheme="majorEastAsia" w:hAnsiTheme="majorHAnsi" w:cstheme="majorBidi"/>
+      <w:b/>
+      <w:bCs/>
+      <w:color w:val="2C6EAB" w:themeColor="accent1" w:themeShade="B5"/>
+      <w:sz w:val="32"/>
+      <w:szCs w:val="32"/>
+      <w:lang w:val="en-GB"/>
+    </w:rPr>
   </w:style>
 </w:styles>
 </file>

</xml_diff>

<commit_message>
Added what outputs we have
Signed-off-by: Boelensman1 <wigger.boelens@gmail.com>
</commit_message>
<xml_diff>
--- a/MachineDesign/Machine Interface.docx
+++ b/MachineDesign/Machine Interface.docx
@@ -246,27 +246,40 @@
         <w:t xml:space="preserve"> in turn controls the motor moving the divider.</w:t>
       </w:r>
       <w:r>
-        <w:t xml:space="preserve"> We connect the ground of the H </w:t>
-      </w:r>
-      <w:proofErr w:type="gramStart"/>
-      <w:r>
-        <w:t>bridg</w:t>
+        <w:t xml:space="preserve"> We connect the ground of the H bridge to he 9-side of the motor</w:t>
+      </w:r>
+      <w:r>
+        <w:t>. Now when we power up out-x the divider will move up. When we power up out-y the divider will move down. Out-</w:t>
+      </w:r>
+      <w:r>
+        <w:t>1</w:t>
+      </w:r>
+      <w:r>
+        <w:t xml:space="preserve"> and out-</w:t>
+      </w:r>
+      <w:r>
+        <w:t>2</w:t>
+      </w:r>
+      <w:r>
+        <w:t xml:space="preserve"> are never allowed to be on at the same time, which is also stated in the safety properties. We want to move the divider as fast as possible so </w:t>
+      </w:r>
+      <w:r>
+        <w:lastRenderedPageBreak/>
+        <w:t xml:space="preserve">we always use the maximum allowed voltage of 9 volts. To detect when the divider is in its upmost position we use a </w:t>
+      </w:r>
+      <w:r>
+        <w:t>push-sensor.</w:t>
+      </w:r>
+      <w:r>
+        <w:t xml:space="preserve"> When the PP2 detects that this </w:t>
+      </w:r>
+      <w:r>
+        <w:t>push-sensor</w:t>
       </w:r>
       <w:bookmarkStart w:id="0" w:name="_GoBack"/>
       <w:bookmarkEnd w:id="0"/>
       <w:r>
-        <w:t>e</w:t>
-      </w:r>
-      <w:proofErr w:type="gramEnd"/>
-      <w:r>
-        <w:t xml:space="preserve"> to he 9-side of the motor</w:t>
-      </w:r>
-      <w:r>
-        <w:t xml:space="preserve">. Now when we power up out-x the divider will move up. When we power up out-y the divider will move down. Out-x and out-y are never allowed to be on at the same time, which is also stated in the safety properties. We want to move the divider as fast as possible so </w:t>
-      </w:r>
-      <w:r>
-        <w:lastRenderedPageBreak/>
-        <w:t>we always use the maximum allowed voltage of 9 volts. To detect when the divider is in its upmost position we use a ****. When the PP2 detects that this ***** is pressed we immediately cut the power to out-x. We do not detect when the divider is at the bottom, we simply power on the motor for a set amount of time. This time should be enough to make it move to the bottom but not low enough too interfere with the conveyor belt.</w:t>
+        <w:t xml:space="preserve"> is pressed we immediately cut the power to out-x. We do not detect when the divider is at the bottom, we simply power on the motor for a set amount of time. This time should be enough to make it move to the bottom but not low enough too interfere with the conveyor belt.</w:t>
       </w:r>
     </w:p>
     <w:p>

</xml_diff>